<commit_message>
Re arranging sections of resume
</commit_message>
<xml_diff>
--- a/Davey'sResume.docx
+++ b/Davey'sResume.docx
@@ -56,8 +56,6 @@
         </w:rPr>
         <w:t xml:space="preserve">GitHub: </w:t>
       </w:r>
-      <w:proofErr w:type="spellStart"/>
-      <w:proofErr w:type="gramStart"/>
       <w:r>
         <w:rPr>
           <w:rFonts w:ascii="Palatino" w:hAnsi="Palatino" w:cs="Courier New"/>
@@ -65,9 +63,8 @@
           <w:sz w:val="16"/>
           <w:szCs w:val="16"/>
         </w:rPr>
-        <w:t>dbelliss</w:t>
-      </w:r>
-      <w:proofErr w:type="spellEnd"/>
+        <w:t>https://github.com/dbelliss</w:t>
+      </w:r>
       <w:r>
         <w:rPr>
           <w:rFonts w:ascii="Palatino" w:hAnsi="Palatino" w:cs="Courier New"/>
@@ -75,9 +72,8 @@
           <w:sz w:val="16"/>
           <w:szCs w:val="16"/>
         </w:rPr>
-        <w:t xml:space="preserve">  </w:t>
-      </w:r>
-      <w:proofErr w:type="gramEnd"/>
+        <w:t xml:space="preserve"> </w:t>
+      </w:r>
       <w:r>
         <w:rPr>
           <w:rFonts w:ascii="Palatino" w:hAnsi="Palatino" w:cs="Courier New"/>
@@ -94,7 +90,7 @@
           <w:sz w:val="16"/>
           <w:szCs w:val="16"/>
         </w:rPr>
-        <w:t xml:space="preserve">  </w:t>
+        <w:t xml:space="preserve"> </w:t>
       </w:r>
       <w:r>
         <w:rPr>
@@ -103,7 +99,7 @@
           <w:sz w:val="16"/>
           <w:szCs w:val="16"/>
         </w:rPr>
-        <w:t>Cell: (510) 509</w:t>
+        <w:t xml:space="preserve">LinkedIn:  </w:t>
       </w:r>
       <w:r>
         <w:rPr>
@@ -112,7 +108,7 @@
           <w:sz w:val="16"/>
           <w:szCs w:val="16"/>
         </w:rPr>
-        <w:t>-</w:t>
+        <w:t>https</w:t>
       </w:r>
       <w:r>
         <w:rPr>
@@ -121,7 +117,7 @@
           <w:sz w:val="16"/>
           <w:szCs w:val="16"/>
         </w:rPr>
-        <w:t xml:space="preserve">0545 </w:t>
+        <w:t>://www.linkedin.com/in/dbelliss</w:t>
       </w:r>
       <w:r>
         <w:rPr>
@@ -130,7 +126,7 @@
           <w:sz w:val="16"/>
           <w:szCs w:val="16"/>
         </w:rPr>
-        <w:sym w:font="Symbol" w:char="F02A"/>
+        <w:t xml:space="preserve"> </w:t>
       </w:r>
       <w:r>
         <w:rPr>
@@ -139,7 +135,7 @@
           <w:sz w:val="16"/>
           <w:szCs w:val="16"/>
         </w:rPr>
-        <w:t xml:space="preserve">  </w:t>
+        <w:sym w:font="Symbol" w:char="F02A"/>
       </w:r>
       <w:r>
         <w:rPr>
@@ -148,7 +144,7 @@
           <w:sz w:val="16"/>
           <w:szCs w:val="16"/>
         </w:rPr>
-        <w:t>Email: daveybelliss</w:t>
+        <w:t xml:space="preserve"> </w:t>
       </w:r>
       <w:r>
         <w:rPr>
@@ -157,7 +153,7 @@
           <w:sz w:val="16"/>
           <w:szCs w:val="16"/>
         </w:rPr>
-        <w:t>@gmail.com</w:t>
+        <w:t>Cell: (510) 509</w:t>
       </w:r>
       <w:r>
         <w:rPr>
@@ -166,8 +162,73 @@
           <w:sz w:val="16"/>
           <w:szCs w:val="16"/>
         </w:rPr>
+        <w:t>-</w:t>
+      </w:r>
+      <w:r>
+        <w:rPr>
+          <w:rFonts w:ascii="Palatino" w:hAnsi="Palatino" w:cs="Courier New"/>
+          <w:color w:val="auto"/>
+          <w:sz w:val="16"/>
+          <w:szCs w:val="16"/>
+        </w:rPr>
+        <w:t xml:space="preserve">0545 </w:t>
+      </w:r>
+      <w:r>
+        <w:rPr>
+          <w:rFonts w:ascii="Palatino" w:hAnsi="Palatino" w:cs="Courier New"/>
+          <w:color w:val="auto"/>
+          <w:sz w:val="16"/>
+          <w:szCs w:val="16"/>
+        </w:rPr>
+        <w:sym w:font="Symbol" w:char="F02A"/>
+      </w:r>
+      <w:r>
+        <w:rPr>
+          <w:rFonts w:ascii="Palatino" w:hAnsi="Palatino" w:cs="Courier New"/>
+          <w:color w:val="auto"/>
+          <w:sz w:val="16"/>
+          <w:szCs w:val="16"/>
+        </w:rPr>
+        <w:t xml:space="preserve"> </w:t>
+      </w:r>
+      <w:r>
+        <w:rPr>
+          <w:rFonts w:ascii="Palatino" w:hAnsi="Palatino" w:cs="Courier New"/>
+          <w:color w:val="auto"/>
+          <w:sz w:val="16"/>
+          <w:szCs w:val="16"/>
+        </w:rPr>
+        <w:t xml:space="preserve">Email: </w:t>
+      </w:r>
+      <w:proofErr w:type="gramStart"/>
+      <w:r>
+        <w:rPr>
+          <w:rFonts w:ascii="Palatino" w:hAnsi="Palatino" w:cs="Courier New"/>
+          <w:color w:val="auto"/>
+          <w:sz w:val="16"/>
+          <w:szCs w:val="16"/>
+        </w:rPr>
+        <w:t>daveybelliss</w:t>
+      </w:r>
+      <w:r>
+        <w:rPr>
+          <w:rFonts w:ascii="Palatino" w:hAnsi="Palatino" w:cs="Courier New"/>
+          <w:color w:val="auto"/>
+          <w:sz w:val="16"/>
+          <w:szCs w:val="16"/>
+        </w:rPr>
+        <w:t>@gmail.com</w:t>
+      </w:r>
+      <w:r>
+        <w:rPr>
+          <w:rFonts w:ascii="Palatino" w:hAnsi="Palatino" w:cs="Courier New"/>
+          <w:color w:val="auto"/>
+          <w:sz w:val="16"/>
+          <w:szCs w:val="16"/>
+        </w:rPr>
         <w:t xml:space="preserve">   </w:t>
       </w:r>
+      <w:proofErr w:type="gramEnd"/>
       <w:r>
         <w:rPr>
           <w:rFonts w:ascii="Palatino" w:hAnsi="Palatino"/>
@@ -243,122 +304,24 @@
           <w:color w:val="365F91"/>
           <w:sz w:val="24"/>
         </w:rPr>
-        <w:t>EDUCATION</w:t>
+        <w:t>SKILLS</w:t>
       </w:r>
     </w:p>
     <w:p>
       <w:pPr>
-        <w:pStyle w:val="Heading2"/>
-        <w:suppressAutoHyphens/>
-        <w:spacing w:after="60"/>
-        <w:rPr>
-          <w:rFonts w:ascii="Palatino" w:eastAsia="ヒラギノ角ゴ Pro W3" w:hAnsi="Palatino" w:cs="Courier New"/>
-          <w:color w:val="365F91"/>
-          <w:sz w:val="22"/>
-        </w:rPr>
-      </w:pPr>
-      <w:r>
-        <w:rPr>
-          <w:rFonts w:ascii="Palatino" w:eastAsia="ヒラギノ角ゴ Pro W3" w:hAnsi="Palatino" w:cs="Courier New"/>
-          <w:color w:val="365F91"/>
-          <w:sz w:val="22"/>
-        </w:rPr>
-        <w:t>University of California, Davis</w:t>
-      </w:r>
-    </w:p>
-    <w:p>
-      <w:pPr>
-        <w:pStyle w:val="Heading2"/>
-        <w:suppressAutoHyphens/>
-        <w:rPr>
-          <w:rFonts w:ascii="Palatino" w:eastAsia="ヒラギノ角ゴ Pro W3" w:hAnsi="Palatino" w:cs="Courier New"/>
-          <w:b w:val="0"/>
-          <w:i/>
-          <w:sz w:val="22"/>
-        </w:rPr>
-      </w:pPr>
-      <w:r>
-        <w:rPr>
-          <w:rFonts w:ascii="Palatino" w:eastAsia="ヒラギノ角ゴ Pro W3" w:hAnsi="Palatino" w:cs="Courier New"/>
-          <w:b w:val="0"/>
-          <w:i/>
-          <w:sz w:val="22"/>
-        </w:rPr>
-        <w:t xml:space="preserve">Bachelor of </w:t>
-      </w:r>
-      <w:r>
-        <w:rPr>
-          <w:rFonts w:ascii="Palatino" w:eastAsia="ヒラギノ角ゴ Pro W3" w:hAnsi="Palatino" w:cs="Courier New"/>
-          <w:b w:val="0"/>
-          <w:i/>
-          <w:sz w:val="22"/>
-        </w:rPr>
-        <w:t>Science</w:t>
-      </w:r>
-      <w:r>
-        <w:rPr>
-          <w:rFonts w:ascii="Palatino" w:eastAsia="ヒラギノ角ゴ Pro W3" w:hAnsi="Palatino" w:cs="Courier New"/>
-          <w:b w:val="0"/>
-          <w:i/>
-          <w:sz w:val="22"/>
-        </w:rPr>
-        <w:t xml:space="preserve"> in </w:t>
-      </w:r>
-      <w:r>
-        <w:rPr>
-          <w:rFonts w:ascii="Palatino" w:eastAsia="ヒラギノ角ゴ Pro W3" w:hAnsi="Palatino" w:cs="Courier New"/>
-          <w:b w:val="0"/>
-          <w:i/>
-          <w:sz w:val="22"/>
-        </w:rPr>
-        <w:t>Computer Science, June 2018</w:t>
-      </w:r>
-    </w:p>
-    <w:p>
-      <w:pPr>
-        <w:pStyle w:val="Heading2"/>
-        <w:suppressAutoHyphens/>
-        <w:rPr>
-          <w:rFonts w:ascii="Palatino" w:eastAsia="ヒラギノ角ゴ Pro W3" w:hAnsi="Palatino" w:cs="Courier New"/>
-          <w:b w:val="0"/>
-          <w:i/>
-          <w:sz w:val="22"/>
-        </w:rPr>
-      </w:pPr>
-      <w:r>
-        <w:rPr>
-          <w:rFonts w:ascii="Palatino" w:eastAsia="ヒラギノ角ゴ Pro W3" w:hAnsi="Palatino" w:cs="Courier New"/>
-          <w:b w:val="0"/>
-          <w:i/>
-          <w:sz w:val="22"/>
-        </w:rPr>
-        <w:t>Minor in Technology Management</w:t>
-      </w:r>
-    </w:p>
-    <w:p>
-      <w:pPr>
-        <w:rPr>
-          <w:rFonts w:eastAsia="ヒラギノ角ゴ Pro W3"/>
-          <w:lang w:eastAsia="en-US"/>
-        </w:rPr>
-      </w:pPr>
-    </w:p>
-    <w:p>
-      <w:pPr>
         <w:pStyle w:val="Body"/>
-        <w:spacing w:after="60"/>
+        <w:numPr>
+          <w:ilvl w:val="0"/>
+          <w:numId w:val="1"/>
+        </w:numPr>
+        <w:spacing w:before="120" w:after="60"/>
         <w:rPr>
           <w:rFonts w:ascii="Palatino" w:hAnsi="Palatino" w:cs="Courier New"/>
           <w:color w:val="auto"/>
           <w:sz w:val="20"/>
         </w:rPr>
         <w:sectPr>
-          <w:headerReference w:type="even" r:id="rId8"/>
-          <w:headerReference w:type="default" r:id="rId9"/>
-          <w:footerReference w:type="even" r:id="rId10"/>
-          <w:footerReference w:type="default" r:id="rId11"/>
-          <w:headerReference w:type="first" r:id="rId12"/>
-          <w:footerReference w:type="first" r:id="rId13"/>
+          <w:footerReference w:type="default" r:id="rId8"/>
           <w:type w:val="continuous"/>
           <w:pgSz w:w="12240" w:h="15840" w:code="1"/>
           <w:pgMar w:top="720" w:right="720" w:bottom="720" w:left="720" w:header="360" w:footer="360" w:gutter="0"/>
@@ -369,171 +332,53 @@
     </w:p>
     <w:p>
       <w:pPr>
-        <w:pStyle w:val="Body"/>
-        <w:numPr>
-          <w:ilvl w:val="0"/>
-          <w:numId w:val="22"/>
-        </w:numPr>
-        <w:spacing w:after="60"/>
-        <w:rPr>
-          <w:rFonts w:ascii="Palatino" w:hAnsi="Palatino" w:cs="Courier New"/>
-          <w:color w:val="auto"/>
-          <w:sz w:val="20"/>
-        </w:rPr>
-      </w:pPr>
-      <w:r>
-        <w:rPr>
-          <w:rFonts w:ascii="Palatino" w:hAnsi="Palatino" w:cs="Courier New"/>
-          <w:color w:val="auto"/>
-          <w:sz w:val="20"/>
-        </w:rPr>
-        <w:lastRenderedPageBreak/>
-        <w:t xml:space="preserve">GPA: </w:t>
-      </w:r>
-      <w:r>
-        <w:rPr>
-          <w:rFonts w:ascii="Palatino" w:hAnsi="Palatino" w:cs="Courier New"/>
-          <w:color w:val="auto"/>
-          <w:sz w:val="20"/>
-        </w:rPr>
-        <w:t xml:space="preserve"> </w:t>
-      </w:r>
-      <w:r>
-        <w:rPr>
-          <w:rFonts w:ascii="Palatino" w:hAnsi="Palatino" w:cs="Arial"/>
-          <w:bCs/>
-          <w:color w:val="333333"/>
-          <w:sz w:val="20"/>
-          <w:szCs w:val="20"/>
-          <w:shd w:val="clear" w:color="auto" w:fill="FFFFFF"/>
-        </w:rPr>
-        <w:t>3.655</w:t>
-      </w:r>
-      <w:r>
-        <w:rPr>
-          <w:rFonts w:ascii="Palatino" w:hAnsi="Palatino" w:cs="Courier New"/>
-          <w:color w:val="auto"/>
-          <w:sz w:val="20"/>
-        </w:rPr>
-        <w:t>/</w:t>
-      </w:r>
-      <w:r>
-        <w:rPr>
-          <w:rFonts w:ascii="Palatino" w:hAnsi="Palatino" w:cs="Courier New"/>
-          <w:color w:val="auto"/>
-          <w:sz w:val="20"/>
-        </w:rPr>
-        <w:t>4.0</w:t>
-      </w:r>
-      <w:bookmarkStart w:id="0" w:name="_GoBack"/>
-      <w:bookmarkEnd w:id="0"/>
-    </w:p>
-    <w:p>
-      <w:pPr>
-        <w:pStyle w:val="Body"/>
-        <w:numPr>
-          <w:ilvl w:val="0"/>
-          <w:numId w:val="22"/>
-        </w:numPr>
-        <w:spacing w:after="60"/>
-        <w:rPr>
-          <w:rFonts w:ascii="Palatino" w:hAnsi="Palatino" w:cs="Courier New"/>
-          <w:color w:val="auto"/>
-          <w:sz w:val="20"/>
-        </w:rPr>
-      </w:pPr>
-      <w:r>
-        <w:rPr>
-          <w:rFonts w:ascii="Palatino" w:hAnsi="Palatino" w:cs="Courier New"/>
-          <w:color w:val="auto"/>
-          <w:sz w:val="20"/>
-        </w:rPr>
-        <w:t xml:space="preserve">Dean’s Honor Roll: Spring 2015, Fall 2015, and Spring 2016 </w:t>
-      </w:r>
-    </w:p>
-    <w:p>
-      <w:pPr>
-        <w:pStyle w:val="Body"/>
-        <w:numPr>
-          <w:ilvl w:val="0"/>
-          <w:numId w:val="22"/>
-        </w:numPr>
-        <w:suppressAutoHyphens w:val="0"/>
-        <w:spacing w:after="40"/>
-        <w:rPr>
-          <w:rFonts w:ascii="Palatino" w:hAnsi="Palatino"/>
-          <w:color w:val="auto"/>
-          <w:sz w:val="20"/>
-        </w:rPr>
-      </w:pPr>
-      <w:r>
-        <w:rPr>
-          <w:rFonts w:ascii="Palatino" w:hAnsi="Palatino"/>
-          <w:color w:val="auto"/>
-          <w:sz w:val="20"/>
-        </w:rPr>
-        <w:lastRenderedPageBreak/>
-        <w:t>UCD Computer Science Club</w:t>
-      </w:r>
-    </w:p>
-    <w:p>
-      <w:pPr>
-        <w:pStyle w:val="Body"/>
-        <w:numPr>
-          <w:ilvl w:val="0"/>
-          <w:numId w:val="22"/>
-        </w:numPr>
-        <w:suppressAutoHyphens w:val="0"/>
-        <w:spacing w:after="40"/>
-        <w:rPr>
-          <w:rFonts w:ascii="Palatino" w:hAnsi="Palatino"/>
-          <w:color w:val="auto"/>
-          <w:sz w:val="20"/>
-        </w:rPr>
-        <w:sectPr>
-          <w:type w:val="continuous"/>
-          <w:pgSz w:w="12240" w:h="15840" w:code="1"/>
-          <w:pgMar w:top="720" w:right="720" w:bottom="720" w:left="720" w:header="360" w:footer="360" w:gutter="0"/>
-          <w:cols w:num="2" w:space="720"/>
-          <w:docGrid w:linePitch="360"/>
-        </w:sectPr>
-      </w:pPr>
-      <w:r>
-        <w:rPr>
-          <w:rFonts w:ascii="Palatino" w:hAnsi="Palatino"/>
-          <w:color w:val="auto"/>
-          <w:sz w:val="20"/>
-        </w:rPr>
-        <w:t xml:space="preserve">Treasurer of UCD </w:t>
-      </w:r>
-      <w:r>
-        <w:rPr>
-          <w:rFonts w:ascii="Palatino" w:hAnsi="Palatino"/>
-          <w:color w:val="auto"/>
-          <w:sz w:val="20"/>
-        </w:rPr>
-        <w:t>Videogame Development and Arts C</w:t>
-      </w:r>
-      <w:r>
-        <w:rPr>
-          <w:rFonts w:ascii="Palatino" w:hAnsi="Palatino"/>
-          <w:color w:val="auto"/>
-          <w:sz w:val="20"/>
-        </w:rPr>
-        <w:t>lub</w:t>
-      </w:r>
-    </w:p>
-    <w:p>
-      <w:pPr>
         <w:pStyle w:val="Heading2"/>
         <w:suppressAutoHyphens/>
         <w:spacing w:after="60"/>
         <w:rPr>
-          <w:rFonts w:ascii="Palatino" w:eastAsia="ヒラギノ角ゴ Pro W3" w:hAnsi="Palatino"/>
+          <w:rFonts w:ascii="Palatino" w:eastAsia="ヒラギノ角ゴ Pro W3" w:hAnsi="Palatino" w:cs="Courier New"/>
           <w:b w:val="0"/>
-          <w:sz w:val="20"/>
-        </w:rPr>
-      </w:pPr>
+          <w:color w:val="365F91"/>
+          <w:sz w:val="22"/>
+        </w:rPr>
+      </w:pPr>
+      <w:r>
+        <w:rPr>
+          <w:rFonts w:ascii="Palatino" w:eastAsia="ヒラギノ角ゴ Pro W3" w:hAnsi="Palatino" w:cs="Courier New"/>
+          <w:color w:val="365F91"/>
+          <w:sz w:val="22"/>
+        </w:rPr>
+        <w:t xml:space="preserve">Proficient with: </w:t>
+      </w:r>
+      <w:r>
+        <w:rPr>
+          <w:rFonts w:ascii="Palatino" w:eastAsia="ヒラギノ角ゴ Pro W3" w:hAnsi="Palatino" w:cs="Courier New"/>
+          <w:b w:val="0"/>
+          <w:sz w:val="20"/>
+          <w:szCs w:val="20"/>
+        </w:rPr>
+        <w:t>C++, C</w:t>
+      </w:r>
+      <w:r>
+        <w:rPr>
+          <w:rFonts w:ascii="Palatino" w:eastAsia="ヒラギノ角ゴ Pro W3" w:hAnsi="Palatino" w:cs="Courier New"/>
+          <w:b w:val="0"/>
+          <w:sz w:val="20"/>
+          <w:szCs w:val="20"/>
+        </w:rPr>
+        <w:t xml:space="preserve">#, HTML/CSS, Python, Linux, </w:t>
+      </w:r>
+      <w:proofErr w:type="spellStart"/>
+      <w:r>
+        <w:rPr>
+          <w:rFonts w:ascii="Palatino" w:eastAsia="ヒラギノ角ゴ Pro W3" w:hAnsi="Palatino" w:cs="Courier New"/>
+          <w:b w:val="0"/>
+          <w:sz w:val="20"/>
+          <w:szCs w:val="20"/>
+        </w:rPr>
+        <w:t>Git</w:t>
+      </w:r>
+      <w:proofErr w:type="spellEnd"/>
     </w:p>
     <w:p>
       <w:pPr>
@@ -542,8 +387,9 @@
         <w:spacing w:after="60"/>
         <w:rPr>
           <w:rFonts w:ascii="Palatino" w:eastAsia="ヒラギノ角ゴ Pro W3" w:hAnsi="Palatino" w:cs="Courier New"/>
-          <w:color w:val="365F91"/>
-          <w:sz w:val="22"/>
+          <w:b w:val="0"/>
+          <w:sz w:val="20"/>
+          <w:szCs w:val="20"/>
         </w:rPr>
       </w:pPr>
       <w:r>
@@ -552,172 +398,37 @@
           <w:color w:val="365F91"/>
           <w:sz w:val="22"/>
         </w:rPr>
-        <w:t>Relevant Coursework</w:t>
-      </w:r>
-    </w:p>
-    <w:p>
-      <w:pPr>
-        <w:pStyle w:val="Body"/>
-        <w:numPr>
-          <w:ilvl w:val="0"/>
-          <w:numId w:val="22"/>
-        </w:numPr>
-        <w:spacing w:after="60"/>
-        <w:rPr>
-          <w:rFonts w:ascii="Palatino" w:hAnsi="Palatino" w:cs="Courier New"/>
-          <w:color w:val="auto"/>
-          <w:sz w:val="20"/>
-        </w:rPr>
-        <w:sectPr>
-          <w:type w:val="continuous"/>
-          <w:pgSz w:w="12240" w:h="15840" w:code="1"/>
-          <w:pgMar w:top="720" w:right="720" w:bottom="720" w:left="720" w:header="360" w:footer="360" w:gutter="0"/>
-          <w:cols w:space="720"/>
-          <w:docGrid w:linePitch="360"/>
-        </w:sectPr>
-      </w:pPr>
-    </w:p>
-    <w:p>
-      <w:pPr>
-        <w:pStyle w:val="Body"/>
-        <w:numPr>
-          <w:ilvl w:val="0"/>
-          <w:numId w:val="22"/>
-        </w:numPr>
-        <w:spacing w:after="60"/>
-        <w:rPr>
-          <w:rFonts w:ascii="Palatino" w:hAnsi="Palatino" w:cs="Courier New"/>
-          <w:color w:val="auto"/>
-          <w:sz w:val="20"/>
-        </w:rPr>
-      </w:pPr>
-      <w:r>
-        <w:rPr>
-          <w:rFonts w:ascii="Palatino" w:hAnsi="Palatino" w:cs="Courier New"/>
-          <w:color w:val="auto"/>
-          <w:sz w:val="20"/>
-        </w:rPr>
-        <w:lastRenderedPageBreak/>
-        <w:t>Database Systems</w:t>
-      </w:r>
-    </w:p>
-    <w:p>
-      <w:pPr>
-        <w:pStyle w:val="Body"/>
-        <w:numPr>
-          <w:ilvl w:val="0"/>
-          <w:numId w:val="22"/>
-        </w:numPr>
-        <w:spacing w:after="60"/>
-        <w:rPr>
-          <w:rFonts w:ascii="Palatino" w:hAnsi="Palatino" w:cs="Courier New"/>
-          <w:color w:val="auto"/>
-          <w:sz w:val="20"/>
-        </w:rPr>
-      </w:pPr>
-      <w:r>
-        <w:rPr>
-          <w:rFonts w:ascii="Palatino" w:hAnsi="Palatino" w:cs="Courier New"/>
-          <w:color w:val="auto"/>
-          <w:sz w:val="20"/>
-        </w:rPr>
-        <w:t>Algorithm Design</w:t>
-      </w:r>
-    </w:p>
-    <w:p>
-      <w:pPr>
-        <w:pStyle w:val="Body"/>
-        <w:numPr>
-          <w:ilvl w:val="0"/>
-          <w:numId w:val="22"/>
-        </w:numPr>
-        <w:spacing w:after="60"/>
-        <w:rPr>
-          <w:rFonts w:ascii="Palatino" w:hAnsi="Palatino" w:cs="Courier New"/>
-          <w:color w:val="auto"/>
-          <w:sz w:val="20"/>
-        </w:rPr>
-      </w:pPr>
-      <w:r>
-        <w:rPr>
-          <w:rFonts w:ascii="Palatino" w:hAnsi="Palatino" w:cs="Courier New"/>
-          <w:color w:val="auto"/>
-          <w:sz w:val="20"/>
-        </w:rPr>
-        <w:t>Web Programming</w:t>
-      </w:r>
-    </w:p>
-    <w:p>
-      <w:pPr>
-        <w:pStyle w:val="Body"/>
-        <w:numPr>
-          <w:ilvl w:val="0"/>
-          <w:numId w:val="22"/>
-        </w:numPr>
-        <w:spacing w:after="60"/>
-        <w:rPr>
-          <w:rFonts w:ascii="Palatino" w:hAnsi="Palatino" w:cs="Courier New"/>
-          <w:color w:val="auto"/>
-          <w:sz w:val="20"/>
-        </w:rPr>
-      </w:pPr>
-      <w:r>
-        <w:rPr>
-          <w:rFonts w:ascii="Palatino" w:hAnsi="Palatino" w:cs="Courier New"/>
-          <w:color w:val="auto"/>
-          <w:sz w:val="20"/>
-        </w:rPr>
-        <w:lastRenderedPageBreak/>
-        <w:t>Data Structures and Programming in C++</w:t>
-      </w:r>
-    </w:p>
-    <w:p>
-      <w:pPr>
-        <w:pStyle w:val="Body"/>
-        <w:numPr>
-          <w:ilvl w:val="0"/>
-          <w:numId w:val="22"/>
-        </w:numPr>
-        <w:spacing w:after="60"/>
-        <w:rPr>
-          <w:rFonts w:ascii="Palatino" w:hAnsi="Palatino" w:cs="Courier New"/>
-          <w:color w:val="auto"/>
-          <w:sz w:val="20"/>
-        </w:rPr>
-      </w:pPr>
-      <w:r>
-        <w:rPr>
-          <w:rFonts w:ascii="Palatino" w:hAnsi="Palatino" w:cs="Courier New"/>
-          <w:color w:val="auto"/>
-          <w:sz w:val="20"/>
-        </w:rPr>
-        <w:t>Software Development and Object Oriented Programming in C++</w:t>
-      </w:r>
-    </w:p>
-    <w:p>
-      <w:pPr>
-        <w:pStyle w:val="Body"/>
-        <w:spacing w:after="60"/>
-        <w:rPr>
-          <w:rFonts w:ascii="Palatino" w:hAnsi="Palatino" w:cs="Courier New"/>
-          <w:color w:val="auto"/>
-          <w:sz w:val="20"/>
-        </w:rPr>
-        <w:sectPr>
-          <w:type w:val="continuous"/>
-          <w:pgSz w:w="12240" w:h="15840" w:code="1"/>
-          <w:pgMar w:top="720" w:right="720" w:bottom="720" w:left="720" w:header="360" w:footer="360" w:gutter="0"/>
-          <w:cols w:num="2" w:space="720"/>
-          <w:docGrid w:linePitch="360"/>
-        </w:sectPr>
-      </w:pPr>
-    </w:p>
-    <w:p>
-      <w:pPr>
-        <w:rPr>
-          <w:lang w:eastAsia="en-US"/>
-        </w:rPr>
-      </w:pPr>
+        <w:t xml:space="preserve">Comfortable with: </w:t>
+      </w:r>
+      <w:proofErr w:type="spellStart"/>
+      <w:r>
+        <w:rPr>
+          <w:rFonts w:ascii="Palatino" w:eastAsia="ヒラギノ角ゴ Pro W3" w:hAnsi="Palatino" w:cs="Courier New"/>
+          <w:b w:val="0"/>
+          <w:sz w:val="20"/>
+          <w:szCs w:val="20"/>
+        </w:rPr>
+        <w:t>Matlab</w:t>
+      </w:r>
+      <w:proofErr w:type="spellEnd"/>
+      <w:r>
+        <w:rPr>
+          <w:rFonts w:ascii="Palatino" w:eastAsia="ヒラギノ角ゴ Pro W3" w:hAnsi="Palatino" w:cs="Courier New"/>
+          <w:b w:val="0"/>
+          <w:sz w:val="20"/>
+          <w:szCs w:val="20"/>
+        </w:rPr>
+        <w:t>, R, Batch, JavaScript</w:t>
+      </w:r>
+      <w:r>
+        <w:rPr>
+          <w:rFonts w:ascii="Palatino" w:eastAsia="ヒラギノ角ゴ Pro W3" w:hAnsi="Palatino" w:cs="Courier New"/>
+          <w:b w:val="0"/>
+          <w:sz w:val="20"/>
+          <w:szCs w:val="20"/>
+        </w:rPr>
+        <w:t>, Java, SQL, Bash</w:t>
+      </w:r>
     </w:p>
     <w:p>
       <w:pPr>
@@ -733,14 +444,29 @@
           <w:sz w:val="24"/>
         </w:rPr>
       </w:pPr>
-      <w:r>
+    </w:p>
+    <w:p>
+      <w:pPr>
+        <w:pStyle w:val="Heading1"/>
+        <w:pBdr>
+          <w:bottom w:val="single" w:sz="6" w:space="1" w:color="auto"/>
+        </w:pBdr>
+        <w:spacing w:before="0" w:after="120"/>
         <w:rPr>
           <w:rFonts w:ascii="Palatino" w:hAnsi="Palatino" w:cs="Courier New"/>
           <w:caps w:val="0"/>
           <w:color w:val="365F91"/>
           <w:sz w:val="24"/>
         </w:rPr>
-        <w:t>PROFESSIONAL EXPERIENCES</w:t>
+      </w:pPr>
+      <w:r>
+        <w:rPr>
+          <w:rFonts w:ascii="Palatino" w:hAnsi="Palatino" w:cs="Courier New"/>
+          <w:caps w:val="0"/>
+          <w:color w:val="365F91"/>
+          <w:sz w:val="24"/>
+        </w:rPr>
+        <w:t>PROFESSIONAL EXPERIENCE</w:t>
       </w:r>
     </w:p>
     <w:p>
@@ -760,24 +486,25 @@
           <w:color w:val="365F91"/>
           <w:sz w:val="22"/>
         </w:rPr>
-        <w:t>Signal Laboratories</w:t>
+        <w:t>Software Engineering Intern</w:t>
       </w:r>
     </w:p>
     <w:p>
       <w:pPr>
+        <w:rPr>
+          <w:rFonts w:ascii="Palatino" w:eastAsia="ヒラギノ角ゴ Pro W3" w:hAnsi="Palatino"/>
+          <w:b/>
+          <w:i/>
+          <w:sz w:val="22"/>
+        </w:rPr>
+      </w:pPr>
+      <w:r>
         <w:rPr>
           <w:rFonts w:ascii="Palatino" w:eastAsia="ヒラギノ角ゴ Pro W3" w:hAnsi="Palatino"/>
           <w:i/>
           <w:sz w:val="22"/>
         </w:rPr>
-      </w:pPr>
-      <w:r>
-        <w:rPr>
-          <w:rFonts w:ascii="Palatino" w:eastAsia="ヒラギノ角ゴ Pro W3" w:hAnsi="Palatino"/>
-          <w:i/>
-          <w:sz w:val="22"/>
-        </w:rPr>
-        <w:t>Software Engineering Intern</w:t>
+        <w:t>Signal Laboratories</w:t>
       </w:r>
       <w:r>
         <w:rPr>
@@ -846,77 +573,23 @@
           <w:rFonts w:ascii="Palatino" w:hAnsi="Palatino"/>
           <w:sz w:val="20"/>
         </w:rPr>
-        <w:t xml:space="preserve">Created and managed a build system </w:t>
-      </w:r>
+        <w:t xml:space="preserve">Created and managed a build system using Jenkins to automate the testing of updated code pushed to </w:t>
+      </w:r>
+      <w:proofErr w:type="spellStart"/>
       <w:r>
         <w:rPr>
           <w:rFonts w:ascii="Palatino" w:hAnsi="Palatino"/>
           <w:sz w:val="20"/>
         </w:rPr>
-        <w:t xml:space="preserve">using Jenkins </w:t>
-      </w:r>
+        <w:t>GitHub</w:t>
+      </w:r>
+      <w:proofErr w:type="spellEnd"/>
       <w:r>
         <w:rPr>
           <w:rFonts w:ascii="Palatino" w:hAnsi="Palatino"/>
           <w:sz w:val="20"/>
         </w:rPr>
-        <w:t xml:space="preserve">to automate </w:t>
-      </w:r>
-      <w:r>
-        <w:rPr>
-          <w:rFonts w:ascii="Palatino" w:hAnsi="Palatino"/>
-          <w:sz w:val="20"/>
-        </w:rPr>
-        <w:t xml:space="preserve">the </w:t>
-      </w:r>
-      <w:r>
-        <w:rPr>
-          <w:rFonts w:ascii="Palatino" w:hAnsi="Palatino"/>
-          <w:sz w:val="20"/>
-        </w:rPr>
-        <w:t xml:space="preserve">testing of </w:t>
-      </w:r>
-      <w:r>
-        <w:rPr>
-          <w:rFonts w:ascii="Palatino" w:hAnsi="Palatino"/>
-          <w:sz w:val="20"/>
-        </w:rPr>
-        <w:t xml:space="preserve">updated </w:t>
-      </w:r>
-      <w:r>
-        <w:rPr>
-          <w:rFonts w:ascii="Palatino" w:hAnsi="Palatino"/>
-          <w:sz w:val="20"/>
-        </w:rPr>
-        <w:t xml:space="preserve">code pushed to GitHub to verify </w:t>
-      </w:r>
-      <w:r>
-        <w:rPr>
-          <w:rFonts w:ascii="Palatino" w:hAnsi="Palatino"/>
-          <w:sz w:val="20"/>
-        </w:rPr>
-        <w:t xml:space="preserve">that </w:t>
-      </w:r>
-      <w:r>
-        <w:rPr>
-          <w:rFonts w:ascii="Palatino" w:hAnsi="Palatino"/>
-          <w:sz w:val="20"/>
-        </w:rPr>
-        <w:t>expected values were equal</w:t>
-      </w:r>
-      <w:r>
-        <w:rPr>
-          <w:rFonts w:ascii="Palatino" w:hAnsi="Palatino"/>
-          <w:sz w:val="20"/>
-        </w:rPr>
-        <w:t xml:space="preserve"> or close</w:t>
-      </w:r>
-      <w:r>
-        <w:rPr>
-          <w:rFonts w:ascii="Palatino" w:hAnsi="Palatino"/>
-          <w:sz w:val="20"/>
-        </w:rPr>
-        <w:t xml:space="preserve"> to actual values.</w:t>
+        <w:t xml:space="preserve"> to verify that expected values were equal or close to actual values.</w:t>
       </w:r>
     </w:p>
     <w:p>
@@ -961,156 +634,18 @@
     </w:p>
     <w:p>
       <w:pPr>
-        <w:pStyle w:val="Heading1"/>
-        <w:pBdr>
-          <w:bottom w:val="single" w:sz="6" w:space="1" w:color="auto"/>
-        </w:pBdr>
-        <w:spacing w:before="0" w:after="120"/>
-        <w:rPr>
-          <w:rFonts w:ascii="Palatino" w:hAnsi="Palatino" w:cs="Courier New"/>
-          <w:caps w:val="0"/>
-          <w:color w:val="365F91"/>
-          <w:sz w:val="24"/>
-        </w:rPr>
-      </w:pPr>
-    </w:p>
-    <w:p>
-      <w:pPr>
-        <w:pStyle w:val="Heading1"/>
-        <w:pBdr>
-          <w:bottom w:val="single" w:sz="6" w:space="1" w:color="auto"/>
-        </w:pBdr>
-        <w:spacing w:before="0" w:after="120"/>
-        <w:rPr>
-          <w:rFonts w:ascii="Palatino" w:hAnsi="Palatino" w:cs="Courier New"/>
-          <w:caps w:val="0"/>
-          <w:color w:val="365F91"/>
-          <w:sz w:val="24"/>
-        </w:rPr>
-      </w:pPr>
-      <w:r>
-        <w:rPr>
-          <w:rFonts w:ascii="Palatino" w:hAnsi="Palatino" w:cs="Courier New"/>
-          <w:caps w:val="0"/>
-          <w:color w:val="365F91"/>
-          <w:sz w:val="24"/>
-        </w:rPr>
-        <w:t>SKILLS</w:t>
-      </w:r>
-    </w:p>
-    <w:p>
-      <w:pPr>
-        <w:pStyle w:val="Body"/>
-        <w:numPr>
-          <w:ilvl w:val="0"/>
-          <w:numId w:val="1"/>
-        </w:numPr>
-        <w:spacing w:before="120" w:after="60"/>
-        <w:rPr>
-          <w:rFonts w:ascii="Palatino" w:hAnsi="Palatino" w:cs="Courier New"/>
-          <w:color w:val="auto"/>
-          <w:sz w:val="20"/>
-        </w:rPr>
-        <w:sectPr>
-          <w:footerReference w:type="default" r:id="rId14"/>
-          <w:type w:val="continuous"/>
-          <w:pgSz w:w="12240" w:h="15840" w:code="1"/>
-          <w:pgMar w:top="720" w:right="720" w:bottom="720" w:left="720" w:header="360" w:footer="360" w:gutter="0"/>
-          <w:cols w:space="720"/>
-          <w:docGrid w:linePitch="360"/>
-        </w:sectPr>
-      </w:pPr>
-    </w:p>
-    <w:p>
-      <w:pPr>
-        <w:pStyle w:val="Heading2"/>
-        <w:suppressAutoHyphens/>
-        <w:spacing w:after="60"/>
-        <w:rPr>
-          <w:rFonts w:ascii="Palatino" w:eastAsia="ヒラギノ角ゴ Pro W3" w:hAnsi="Palatino" w:cs="Courier New"/>
-          <w:b w:val="0"/>
-          <w:color w:val="365F91"/>
-          <w:sz w:val="22"/>
-        </w:rPr>
-      </w:pPr>
-      <w:r>
-        <w:rPr>
-          <w:rFonts w:ascii="Palatino" w:eastAsia="ヒラギノ角ゴ Pro W3" w:hAnsi="Palatino" w:cs="Courier New"/>
-          <w:color w:val="365F91"/>
-          <w:sz w:val="22"/>
-        </w:rPr>
-        <w:lastRenderedPageBreak/>
-        <w:t xml:space="preserve">Proficient with: </w:t>
-      </w:r>
-      <w:r>
-        <w:rPr>
-          <w:rFonts w:ascii="Palatino" w:eastAsia="ヒラギノ角ゴ Pro W3" w:hAnsi="Palatino" w:cs="Courier New"/>
-          <w:b w:val="0"/>
-          <w:sz w:val="20"/>
-          <w:szCs w:val="20"/>
-        </w:rPr>
-        <w:t>C++, C#, HTML/CSS, Python, Linux, Git, Bash</w:t>
-      </w:r>
-    </w:p>
-    <w:p>
-      <w:pPr>
-        <w:pStyle w:val="Heading2"/>
-        <w:suppressAutoHyphens/>
-        <w:spacing w:after="60"/>
-        <w:rPr>
-          <w:rFonts w:ascii="Palatino" w:eastAsia="ヒラギノ角ゴ Pro W3" w:hAnsi="Palatino" w:cs="Courier New"/>
-          <w:b w:val="0"/>
-          <w:sz w:val="20"/>
-          <w:szCs w:val="20"/>
-        </w:rPr>
-      </w:pPr>
-      <w:r>
-        <w:rPr>
-          <w:rFonts w:ascii="Palatino" w:eastAsia="ヒラギノ角ゴ Pro W3" w:hAnsi="Palatino" w:cs="Courier New"/>
-          <w:color w:val="365F91"/>
-          <w:sz w:val="22"/>
-        </w:rPr>
-        <w:t xml:space="preserve">Comfortable with: </w:t>
-      </w:r>
-      <w:r>
-        <w:rPr>
-          <w:rFonts w:ascii="Palatino" w:eastAsia="ヒラギノ角ゴ Pro W3" w:hAnsi="Palatino" w:cs="Courier New"/>
-          <w:b w:val="0"/>
-          <w:sz w:val="20"/>
-          <w:szCs w:val="20"/>
-        </w:rPr>
-        <w:t>Matlab, R, Batch, JavaScript</w:t>
-      </w:r>
-      <w:r>
-        <w:rPr>
-          <w:rFonts w:ascii="Palatino" w:eastAsia="ヒラギノ角ゴ Pro W3" w:hAnsi="Palatino" w:cs="Courier New"/>
-          <w:b w:val="0"/>
-          <w:sz w:val="20"/>
-          <w:szCs w:val="20"/>
-        </w:rPr>
-        <w:t>, Java</w:t>
-      </w:r>
-      <w:r>
-        <w:rPr>
-          <w:rFonts w:ascii="Palatino" w:eastAsia="ヒラギノ角ゴ Pro W3" w:hAnsi="Palatino" w:cs="Courier New"/>
-          <w:b w:val="0"/>
-          <w:sz w:val="20"/>
-          <w:szCs w:val="20"/>
-        </w:rPr>
-        <w:t>, SQL</w:t>
-      </w:r>
-    </w:p>
-    <w:p>
-      <w:pPr>
-        <w:tabs>
-          <w:tab w:val="left" w:pos="360"/>
-          <w:tab w:val="left" w:pos="880"/>
-        </w:tabs>
-        <w:rPr>
-          <w:rFonts w:ascii="Palatino" w:eastAsia="ヒラギノ角ゴ Pro W3" w:hAnsi="Palatino"/>
-          <w:sz w:val="20"/>
-        </w:rPr>
-      </w:pPr>
+        <w:pStyle w:val="ListBullet"/>
+        <w:tabs>
+          <w:tab w:val="clear" w:pos="360"/>
+        </w:tabs>
+        <w:ind w:firstLine="0"/>
+        <w:rPr>
+          <w:rFonts w:ascii="Palatino" w:hAnsi="Palatino"/>
+          <w:sz w:val="20"/>
+        </w:rPr>
+      </w:pPr>
+      <w:bookmarkStart w:id="0" w:name="_GoBack"/>
+      <w:bookmarkEnd w:id="0"/>
     </w:p>
     <w:p>
       <w:pPr>
@@ -1176,30 +711,41 @@
           <w:rFonts w:ascii="Palatino" w:hAnsi="Palatino"/>
           <w:sz w:val="20"/>
         </w:rPr>
-        <w:t xml:space="preserve">A web page utilizing HTML, CSS, JavaScript which allows users to search for the weather at various locations. Source code </w:t>
-      </w:r>
+        <w:t xml:space="preserve">A web page utilizing HTML, CSS, </w:t>
+      </w:r>
+      <w:proofErr w:type="gramStart"/>
       <w:r>
         <w:rPr>
           <w:rFonts w:ascii="Palatino" w:hAnsi="Palatino"/>
           <w:sz w:val="20"/>
         </w:rPr>
-        <w:t xml:space="preserve">can be found </w:t>
-      </w:r>
+        <w:t>JavaScript which</w:t>
+      </w:r>
+      <w:proofErr w:type="gramEnd"/>
       <w:r>
         <w:rPr>
           <w:rFonts w:ascii="Palatino" w:hAnsi="Palatino"/>
           <w:sz w:val="20"/>
         </w:rPr>
-        <w:t>on GitHub.</w:t>
-      </w:r>
+        <w:t xml:space="preserve"> allows users to search for the weather at various locations. Source code can be found on </w:t>
+      </w:r>
+      <w:proofErr w:type="spellStart"/>
       <w:r>
         <w:rPr>
           <w:rFonts w:ascii="Palatino" w:hAnsi="Palatino"/>
           <w:sz w:val="20"/>
         </w:rPr>
-        <w:t xml:space="preserve"> Visible </w:t>
-      </w:r>
-      <w:hyperlink r:id="rId15" w:history="1">
+        <w:t>GitHub</w:t>
+      </w:r>
+      <w:proofErr w:type="spellEnd"/>
+      <w:r>
+        <w:rPr>
+          <w:rFonts w:ascii="Palatino" w:hAnsi="Palatino"/>
+          <w:sz w:val="20"/>
+        </w:rPr>
+        <w:t xml:space="preserve">. Visible </w:t>
+      </w:r>
+      <w:hyperlink r:id="rId9" w:history="1">
         <w:r>
           <w:rPr>
             <w:rStyle w:val="Hyperlink"/>
@@ -1214,14 +760,7 @@
           <w:rFonts w:ascii="Palatino" w:hAnsi="Palatino"/>
           <w:sz w:val="20"/>
         </w:rPr>
-        <w:t xml:space="preserve">. </w:t>
-      </w:r>
-      <w:r>
-        <w:rPr>
-          <w:rFonts w:ascii="Palatino" w:hAnsi="Palatino"/>
-          <w:sz w:val="20"/>
-        </w:rPr>
-        <w:t xml:space="preserve"> </w:t>
+        <w:t xml:space="preserve">.  </w:t>
       </w:r>
     </w:p>
     <w:p>
@@ -1371,26 +910,39 @@
           <w:sz w:val="20"/>
         </w:rPr>
       </w:pPr>
+      <w:proofErr w:type="spellStart"/>
+      <w:proofErr w:type="gramStart"/>
       <w:r>
         <w:rPr>
           <w:rFonts w:ascii="Palatino" w:hAnsi="Palatino"/>
           <w:sz w:val="20"/>
         </w:rPr>
-        <w:t>iOS app developed</w:t>
-      </w:r>
+        <w:t>iOS</w:t>
+      </w:r>
+      <w:proofErr w:type="spellEnd"/>
+      <w:proofErr w:type="gramEnd"/>
       <w:r>
         <w:rPr>
           <w:rFonts w:ascii="Palatino" w:hAnsi="Palatino"/>
           <w:sz w:val="20"/>
         </w:rPr>
-        <w:t xml:space="preserve"> in S</w:t>
-      </w:r>
+        <w:t xml:space="preserve"> app developed in Swift for </w:t>
+      </w:r>
+      <w:proofErr w:type="spellStart"/>
       <w:r>
         <w:rPr>
           <w:rFonts w:ascii="Palatino" w:hAnsi="Palatino"/>
           <w:sz w:val="20"/>
         </w:rPr>
-        <w:t xml:space="preserve">wift for iOS </w:t>
+        <w:t>iOS</w:t>
+      </w:r>
+      <w:proofErr w:type="spellEnd"/>
+      <w:r>
+        <w:rPr>
+          <w:rFonts w:ascii="Palatino" w:hAnsi="Palatino"/>
+          <w:sz w:val="20"/>
+        </w:rPr>
+        <w:t xml:space="preserve"> </w:t>
       </w:r>
       <w:proofErr w:type="spellStart"/>
       <w:r>
@@ -1406,7 +958,23 @@
           <w:rFonts w:ascii="Palatino" w:hAnsi="Palatino"/>
           <w:sz w:val="20"/>
         </w:rPr>
-        <w:t xml:space="preserve">. Uses JBL API to play a song and display certain patterns using the LEDs on a JBL Pulse 2 speaker.  Source code can be found on GitHub. </w:t>
+        <w:t xml:space="preserve">. Uses JBL API to play a song and display certain patterns using the LEDs on a JBL Pulse 2 speaker.  Source code can be found on </w:t>
+      </w:r>
+      <w:proofErr w:type="spellStart"/>
+      <w:r>
+        <w:rPr>
+          <w:rFonts w:ascii="Palatino" w:hAnsi="Palatino"/>
+          <w:sz w:val="20"/>
+        </w:rPr>
+        <w:t>GitHub</w:t>
+      </w:r>
+      <w:proofErr w:type="spellEnd"/>
+      <w:r>
+        <w:rPr>
+          <w:rFonts w:ascii="Palatino" w:hAnsi="Palatino"/>
+          <w:sz w:val="20"/>
+        </w:rPr>
+        <w:t xml:space="preserve">. </w:t>
       </w:r>
       <w:r>
         <w:rPr>
@@ -1434,6 +1002,30 @@
           <w:sz w:val="22"/>
         </w:rPr>
         <w:t>Unity Platformer Game</w:t>
+      </w:r>
+      <w:r>
+        <w:rPr>
+          <w:rFonts w:ascii="Palatino" w:eastAsia="ヒラギノ角ゴ Pro W3" w:hAnsi="Palatino" w:cs="Courier New"/>
+          <w:color w:val="365F91"/>
+          <w:sz w:val="22"/>
+        </w:rPr>
+        <w:t xml:space="preserve"> </w:t>
+      </w:r>
+      <w:r>
+        <w:rPr>
+          <w:rFonts w:ascii="Palatino" w:hAnsi="Palatino"/>
+          <w:b w:val="0"/>
+          <w:sz w:val="20"/>
+        </w:rPr>
+        <w:t>- In Pr</w:t>
+      </w:r>
+      <w:r>
+        <w:rPr>
+          <w:rFonts w:ascii="Palatino" w:hAnsi="Palatino"/>
+          <w:b w:val="0"/>
+          <w:sz w:val="20"/>
+        </w:rPr>
+        <w:t>ogress.</w:t>
       </w:r>
     </w:p>
     <w:p>
@@ -1453,12 +1045,297 @@
           <w:rFonts w:ascii="Palatino" w:hAnsi="Palatino"/>
           <w:sz w:val="20"/>
         </w:rPr>
-        <w:t>A simple 2D platformer game using Unity. Currently a work in progress. Source code found on GitHub. https://github.com/dbelliss/BlobPlatformer</w:t>
-      </w:r>
+        <w:t xml:space="preserve">A simple 2D </w:t>
+      </w:r>
+      <w:proofErr w:type="spellStart"/>
+      <w:r>
+        <w:rPr>
+          <w:rFonts w:ascii="Palatino" w:hAnsi="Palatino"/>
+          <w:sz w:val="20"/>
+        </w:rPr>
+        <w:t>platformer</w:t>
+      </w:r>
+      <w:proofErr w:type="spellEnd"/>
+      <w:r>
+        <w:rPr>
+          <w:rFonts w:ascii="Palatino" w:hAnsi="Palatino"/>
+          <w:sz w:val="20"/>
+        </w:rPr>
+        <w:t xml:space="preserve"> game using Unity. Currently a work in progress. Source code found on </w:t>
+      </w:r>
+      <w:proofErr w:type="spellStart"/>
+      <w:r>
+        <w:rPr>
+          <w:rFonts w:ascii="Palatino" w:hAnsi="Palatino"/>
+          <w:sz w:val="20"/>
+        </w:rPr>
+        <w:t>GitHub</w:t>
+      </w:r>
+      <w:proofErr w:type="spellEnd"/>
+      <w:r>
+        <w:rPr>
+          <w:rFonts w:ascii="Palatino" w:hAnsi="Palatino"/>
+          <w:sz w:val="20"/>
+        </w:rPr>
+        <w:t xml:space="preserve">. </w:t>
+      </w:r>
+      <w:hyperlink r:id="rId10" w:history="1">
+        <w:r>
+          <w:rPr>
+            <w:rStyle w:val="Hyperlink"/>
+            <w:rFonts w:ascii="Palatino" w:hAnsi="Palatino"/>
+            <w:sz w:val="20"/>
+          </w:rPr>
+          <w:t>https://github.com/dbelliss/BlobPlatformer</w:t>
+        </w:r>
+      </w:hyperlink>
     </w:p>
     <w:p>
       <w:pPr>
+        <w:pStyle w:val="Heading1"/>
+        <w:pBdr>
+          <w:bottom w:val="single" w:sz="6" w:space="1" w:color="auto"/>
+        </w:pBdr>
+        <w:spacing w:before="0" w:after="120"/>
+        <w:rPr>
+          <w:rFonts w:ascii="Palatino" w:hAnsi="Palatino"/>
+          <w:b w:val="0"/>
+          <w:caps w:val="0"/>
+          <w:color w:val="auto"/>
+          <w:spacing w:val="0"/>
+          <w:sz w:val="20"/>
+        </w:rPr>
+      </w:pPr>
+    </w:p>
+    <w:p>
+      <w:pPr>
+        <w:pStyle w:val="Heading1"/>
+        <w:pBdr>
+          <w:bottom w:val="single" w:sz="6" w:space="1" w:color="auto"/>
+        </w:pBdr>
+        <w:spacing w:before="0" w:after="120"/>
+        <w:rPr>
+          <w:rFonts w:ascii="Palatino" w:hAnsi="Palatino" w:cs="Courier New"/>
+          <w:caps w:val="0"/>
+          <w:color w:val="365F91"/>
+          <w:sz w:val="24"/>
+        </w:rPr>
+      </w:pPr>
+      <w:r>
+        <w:rPr>
+          <w:rFonts w:ascii="Palatino" w:hAnsi="Palatino" w:cs="Courier New"/>
+          <w:caps w:val="0"/>
+          <w:color w:val="365F91"/>
+          <w:sz w:val="24"/>
+        </w:rPr>
+        <w:t>EDUCATION</w:t>
+      </w:r>
+    </w:p>
+    <w:p>
+      <w:pPr>
+        <w:pStyle w:val="Heading2"/>
+        <w:suppressAutoHyphens/>
+        <w:spacing w:after="60"/>
+        <w:rPr>
+          <w:rFonts w:ascii="Palatino" w:eastAsia="ヒラギノ角ゴ Pro W3" w:hAnsi="Palatino" w:cs="Courier New"/>
+          <w:color w:val="365F91"/>
+          <w:sz w:val="22"/>
+        </w:rPr>
+      </w:pPr>
+      <w:r>
+        <w:rPr>
+          <w:rFonts w:ascii="Palatino" w:eastAsia="ヒラギノ角ゴ Pro W3" w:hAnsi="Palatino" w:cs="Courier New"/>
+          <w:color w:val="365F91"/>
+          <w:sz w:val="22"/>
+        </w:rPr>
+        <w:t>University of California, Davis</w:t>
+      </w:r>
+    </w:p>
+    <w:p>
+      <w:pPr>
+        <w:pStyle w:val="Heading2"/>
+        <w:suppressAutoHyphens/>
+        <w:rPr>
+          <w:rFonts w:ascii="Palatino" w:eastAsia="ヒラギノ角ゴ Pro W3" w:hAnsi="Palatino" w:cs="Courier New"/>
+          <w:b w:val="0"/>
+          <w:i/>
+          <w:sz w:val="22"/>
+        </w:rPr>
+      </w:pPr>
+      <w:r>
+        <w:rPr>
+          <w:rFonts w:ascii="Palatino" w:eastAsia="ヒラギノ角ゴ Pro W3" w:hAnsi="Palatino" w:cs="Courier New"/>
+          <w:b w:val="0"/>
+          <w:i/>
+          <w:sz w:val="22"/>
+        </w:rPr>
+        <w:t xml:space="preserve">Bachelor of </w:t>
+      </w:r>
+      <w:r>
+        <w:rPr>
+          <w:rFonts w:ascii="Palatino" w:eastAsia="ヒラギノ角ゴ Pro W3" w:hAnsi="Palatino" w:cs="Courier New"/>
+          <w:b w:val="0"/>
+          <w:i/>
+          <w:sz w:val="22"/>
+        </w:rPr>
+        <w:t>Science</w:t>
+      </w:r>
+      <w:r>
+        <w:rPr>
+          <w:rFonts w:ascii="Palatino" w:eastAsia="ヒラギノ角ゴ Pro W3" w:hAnsi="Palatino" w:cs="Courier New"/>
+          <w:b w:val="0"/>
+          <w:i/>
+          <w:sz w:val="22"/>
+        </w:rPr>
+        <w:t xml:space="preserve"> in </w:t>
+      </w:r>
+      <w:r>
+        <w:rPr>
+          <w:rFonts w:ascii="Palatino" w:eastAsia="ヒラギノ角ゴ Pro W3" w:hAnsi="Palatino" w:cs="Courier New"/>
+          <w:b w:val="0"/>
+          <w:i/>
+          <w:sz w:val="22"/>
+        </w:rPr>
+        <w:t>Computer Science, June 2018</w:t>
+      </w:r>
+    </w:p>
+    <w:p>
+      <w:pPr>
+        <w:pStyle w:val="Heading2"/>
+        <w:suppressAutoHyphens/>
+        <w:rPr>
+          <w:rFonts w:ascii="Palatino" w:eastAsia="ヒラギノ角ゴ Pro W3" w:hAnsi="Palatino" w:cs="Courier New"/>
+          <w:b w:val="0"/>
+          <w:i/>
+          <w:sz w:val="22"/>
+        </w:rPr>
+      </w:pPr>
+      <w:r>
+        <w:rPr>
+          <w:rFonts w:ascii="Palatino" w:eastAsia="ヒラギノ角ゴ Pro W3" w:hAnsi="Palatino" w:cs="Courier New"/>
+          <w:b w:val="0"/>
+          <w:i/>
+          <w:sz w:val="22"/>
+        </w:rPr>
+        <w:t>Minor in Technology Management</w:t>
+      </w:r>
+    </w:p>
+    <w:p>
+      <w:pPr>
+        <w:rPr>
+          <w:rFonts w:eastAsia="ヒラギノ角ゴ Pro W3"/>
+          <w:lang w:eastAsia="en-US"/>
+        </w:rPr>
+      </w:pPr>
+    </w:p>
+    <w:p>
+      <w:pPr>
         <w:pStyle w:val="Body"/>
+        <w:spacing w:after="60"/>
+        <w:rPr>
+          <w:rFonts w:ascii="Palatino" w:hAnsi="Palatino" w:cs="Courier New"/>
+          <w:color w:val="auto"/>
+          <w:sz w:val="20"/>
+        </w:rPr>
+        <w:sectPr>
+          <w:footerReference w:type="default" r:id="rId11"/>
+          <w:type w:val="continuous"/>
+          <w:pgSz w:w="12240" w:h="15840" w:code="1"/>
+          <w:pgMar w:top="720" w:right="720" w:bottom="720" w:left="720" w:header="360" w:footer="360" w:gutter="0"/>
+          <w:cols w:space="720"/>
+          <w:docGrid w:linePitch="360"/>
+        </w:sectPr>
+      </w:pPr>
+    </w:p>
+    <w:p>
+      <w:pPr>
+        <w:pStyle w:val="Body"/>
+        <w:numPr>
+          <w:ilvl w:val="0"/>
+          <w:numId w:val="22"/>
+        </w:numPr>
+        <w:spacing w:after="60"/>
+        <w:rPr>
+          <w:rFonts w:ascii="Palatino" w:hAnsi="Palatino" w:cs="Courier New"/>
+          <w:color w:val="auto"/>
+          <w:sz w:val="20"/>
+        </w:rPr>
+      </w:pPr>
+      <w:r>
+        <w:rPr>
+          <w:rFonts w:ascii="Palatino" w:hAnsi="Palatino" w:cs="Courier New"/>
+          <w:color w:val="auto"/>
+          <w:sz w:val="20"/>
+        </w:rPr>
+        <w:lastRenderedPageBreak/>
+        <w:t xml:space="preserve">GPA: </w:t>
+      </w:r>
+      <w:r>
+        <w:rPr>
+          <w:rFonts w:ascii="Palatino" w:hAnsi="Palatino" w:cs="Courier New"/>
+          <w:color w:val="auto"/>
+          <w:sz w:val="20"/>
+        </w:rPr>
+        <w:t xml:space="preserve"> </w:t>
+      </w:r>
+      <w:r>
+        <w:rPr>
+          <w:rFonts w:ascii="Palatino" w:hAnsi="Palatino" w:cs="Arial"/>
+          <w:bCs/>
+          <w:color w:val="333333"/>
+          <w:sz w:val="20"/>
+          <w:szCs w:val="20"/>
+          <w:shd w:val="clear" w:color="auto" w:fill="FFFFFF"/>
+        </w:rPr>
+        <w:t>3.655</w:t>
+      </w:r>
+      <w:r>
+        <w:rPr>
+          <w:rFonts w:ascii="Palatino" w:hAnsi="Palatino" w:cs="Courier New"/>
+          <w:color w:val="auto"/>
+          <w:sz w:val="20"/>
+        </w:rPr>
+        <w:t>/</w:t>
+      </w:r>
+      <w:r>
+        <w:rPr>
+          <w:rFonts w:ascii="Palatino" w:hAnsi="Palatino" w:cs="Courier New"/>
+          <w:color w:val="auto"/>
+          <w:sz w:val="20"/>
+        </w:rPr>
+        <w:t>4.0</w:t>
+      </w:r>
+    </w:p>
+    <w:p>
+      <w:pPr>
+        <w:pStyle w:val="Body"/>
+        <w:numPr>
+          <w:ilvl w:val="0"/>
+          <w:numId w:val="22"/>
+        </w:numPr>
+        <w:spacing w:after="60"/>
+        <w:rPr>
+          <w:rFonts w:ascii="Palatino" w:hAnsi="Palatino" w:cs="Courier New"/>
+          <w:color w:val="auto"/>
+          <w:sz w:val="20"/>
+        </w:rPr>
+      </w:pPr>
+      <w:r>
+        <w:rPr>
+          <w:rFonts w:ascii="Palatino" w:hAnsi="Palatino" w:cs="Courier New"/>
+          <w:color w:val="auto"/>
+          <w:sz w:val="20"/>
+        </w:rPr>
+        <w:t xml:space="preserve">Dean’s Honor Roll: Spring 2015, Fall 2015, and Spring 2016 </w:t>
+      </w:r>
+    </w:p>
+    <w:p>
+      <w:pPr>
+        <w:pStyle w:val="Body"/>
+        <w:numPr>
+          <w:ilvl w:val="0"/>
+          <w:numId w:val="22"/>
+        </w:numPr>
         <w:suppressAutoHyphens w:val="0"/>
         <w:spacing w:after="40"/>
         <w:rPr>
@@ -1467,8 +1344,273 @@
           <w:sz w:val="20"/>
         </w:rPr>
       </w:pPr>
+      <w:r>
+        <w:rPr>
+          <w:rFonts w:ascii="Palatino" w:hAnsi="Palatino"/>
+          <w:color w:val="auto"/>
+          <w:sz w:val="20"/>
+        </w:rPr>
+        <w:lastRenderedPageBreak/>
+        <w:t>UCD Computer Science Club</w:t>
+      </w:r>
+    </w:p>
+    <w:p>
+      <w:pPr>
+        <w:pStyle w:val="Body"/>
+        <w:numPr>
+          <w:ilvl w:val="0"/>
+          <w:numId w:val="22"/>
+        </w:numPr>
+        <w:suppressAutoHyphens w:val="0"/>
+        <w:spacing w:after="40"/>
+        <w:rPr>
+          <w:rFonts w:ascii="Palatino" w:hAnsi="Palatino"/>
+          <w:color w:val="auto"/>
+          <w:sz w:val="20"/>
+        </w:rPr>
+        <w:sectPr>
+          <w:type w:val="continuous"/>
+          <w:pgSz w:w="12240" w:h="15840" w:code="1"/>
+          <w:pgMar w:top="720" w:right="720" w:bottom="720" w:left="720" w:header="360" w:footer="360" w:gutter="0"/>
+          <w:cols w:num="2" w:space="720"/>
+          <w:docGrid w:linePitch="360"/>
+        </w:sectPr>
+      </w:pPr>
+      <w:r>
+        <w:rPr>
+          <w:rFonts w:ascii="Palatino" w:hAnsi="Palatino"/>
+          <w:color w:val="auto"/>
+          <w:sz w:val="20"/>
+        </w:rPr>
+        <w:t xml:space="preserve">Treasurer of UCD </w:t>
+      </w:r>
+      <w:r>
+        <w:rPr>
+          <w:rFonts w:ascii="Palatino" w:hAnsi="Palatino"/>
+          <w:color w:val="auto"/>
+          <w:sz w:val="20"/>
+        </w:rPr>
+        <w:t>Videogame Development and Arts C</w:t>
+      </w:r>
+      <w:r>
+        <w:rPr>
+          <w:rFonts w:ascii="Palatino" w:hAnsi="Palatino"/>
+          <w:color w:val="auto"/>
+          <w:sz w:val="20"/>
+        </w:rPr>
+        <w:t>lub</w:t>
+      </w:r>
+    </w:p>
+    <w:p>
+      <w:pPr>
+        <w:pStyle w:val="Heading2"/>
+        <w:suppressAutoHyphens/>
+        <w:spacing w:after="60"/>
+        <w:rPr>
+          <w:rFonts w:ascii="Palatino" w:eastAsia="ヒラギノ角ゴ Pro W3" w:hAnsi="Palatino"/>
+          <w:b w:val="0"/>
+          <w:sz w:val="20"/>
+        </w:rPr>
+      </w:pPr>
+    </w:p>
+    <w:p>
+      <w:pPr>
+        <w:pStyle w:val="Heading2"/>
+        <w:suppressAutoHyphens/>
+        <w:spacing w:after="60"/>
+        <w:rPr>
+          <w:rFonts w:ascii="Palatino" w:eastAsia="ヒラギノ角ゴ Pro W3" w:hAnsi="Palatino" w:cs="Courier New"/>
+          <w:color w:val="365F91"/>
+          <w:sz w:val="22"/>
+        </w:rPr>
+      </w:pPr>
+      <w:r>
+        <w:rPr>
+          <w:rFonts w:ascii="Palatino" w:eastAsia="ヒラギノ角ゴ Pro W3" w:hAnsi="Palatino" w:cs="Courier New"/>
+          <w:color w:val="365F91"/>
+          <w:sz w:val="22"/>
+        </w:rPr>
+        <w:t>Relevant Coursework</w:t>
+      </w:r>
+    </w:p>
+    <w:p>
+      <w:pPr>
+        <w:pStyle w:val="Body"/>
+        <w:numPr>
+          <w:ilvl w:val="0"/>
+          <w:numId w:val="22"/>
+        </w:numPr>
+        <w:spacing w:after="60"/>
+        <w:rPr>
+          <w:rFonts w:ascii="Palatino" w:hAnsi="Palatino" w:cs="Courier New"/>
+          <w:color w:val="auto"/>
+          <w:sz w:val="20"/>
+        </w:rPr>
+        <w:sectPr>
+          <w:type w:val="continuous"/>
+          <w:pgSz w:w="12240" w:h="15840" w:code="1"/>
+          <w:pgMar w:top="720" w:right="720" w:bottom="720" w:left="720" w:header="360" w:footer="360" w:gutter="0"/>
+          <w:cols w:space="720"/>
+          <w:docGrid w:linePitch="360"/>
+        </w:sectPr>
+      </w:pPr>
+    </w:p>
+    <w:p>
+      <w:pPr>
+        <w:pStyle w:val="Body"/>
+        <w:numPr>
+          <w:ilvl w:val="0"/>
+          <w:numId w:val="22"/>
+        </w:numPr>
+        <w:spacing w:after="60"/>
+        <w:rPr>
+          <w:rFonts w:ascii="Palatino" w:hAnsi="Palatino" w:cs="Courier New"/>
+          <w:color w:val="auto"/>
+          <w:sz w:val="20"/>
+        </w:rPr>
+      </w:pPr>
+      <w:r>
+        <w:rPr>
+          <w:rFonts w:ascii="Palatino" w:hAnsi="Palatino" w:cs="Courier New"/>
+          <w:color w:val="auto"/>
+          <w:sz w:val="20"/>
+        </w:rPr>
+        <w:lastRenderedPageBreak/>
+        <w:t>Database Systems</w:t>
+      </w:r>
+    </w:p>
+    <w:p>
+      <w:pPr>
+        <w:pStyle w:val="Body"/>
+        <w:numPr>
+          <w:ilvl w:val="0"/>
+          <w:numId w:val="22"/>
+        </w:numPr>
+        <w:spacing w:after="60"/>
+        <w:rPr>
+          <w:rFonts w:ascii="Palatino" w:hAnsi="Palatino" w:cs="Courier New"/>
+          <w:color w:val="auto"/>
+          <w:sz w:val="20"/>
+        </w:rPr>
+      </w:pPr>
+      <w:r>
+        <w:rPr>
+          <w:rFonts w:ascii="Palatino" w:hAnsi="Palatino" w:cs="Courier New"/>
+          <w:color w:val="auto"/>
+          <w:sz w:val="20"/>
+        </w:rPr>
+        <w:t>Algorithm Design</w:t>
+      </w:r>
+    </w:p>
+    <w:p>
+      <w:pPr>
+        <w:pStyle w:val="Body"/>
+        <w:numPr>
+          <w:ilvl w:val="0"/>
+          <w:numId w:val="22"/>
+        </w:numPr>
+        <w:spacing w:after="60"/>
+        <w:rPr>
+          <w:rFonts w:ascii="Palatino" w:hAnsi="Palatino" w:cs="Courier New"/>
+          <w:color w:val="auto"/>
+          <w:sz w:val="20"/>
+        </w:rPr>
+      </w:pPr>
+      <w:r>
+        <w:rPr>
+          <w:rFonts w:ascii="Palatino" w:hAnsi="Palatino" w:cs="Courier New"/>
+          <w:color w:val="auto"/>
+          <w:sz w:val="20"/>
+        </w:rPr>
+        <w:t>Web Programming</w:t>
+      </w:r>
+    </w:p>
+    <w:p>
+      <w:pPr>
+        <w:pStyle w:val="Body"/>
+        <w:numPr>
+          <w:ilvl w:val="0"/>
+          <w:numId w:val="22"/>
+        </w:numPr>
+        <w:spacing w:after="60"/>
+        <w:rPr>
+          <w:rFonts w:ascii="Palatino" w:hAnsi="Palatino" w:cs="Courier New"/>
+          <w:color w:val="auto"/>
+          <w:sz w:val="20"/>
+        </w:rPr>
+      </w:pPr>
+      <w:r>
+        <w:rPr>
+          <w:rFonts w:ascii="Palatino" w:hAnsi="Palatino" w:cs="Courier New"/>
+          <w:color w:val="auto"/>
+          <w:sz w:val="20"/>
+        </w:rPr>
+        <w:lastRenderedPageBreak/>
+        <w:t>Data Structures and Programming in C++</w:t>
+      </w:r>
+    </w:p>
+    <w:p>
+      <w:pPr>
+        <w:pStyle w:val="Body"/>
+        <w:numPr>
+          <w:ilvl w:val="0"/>
+          <w:numId w:val="22"/>
+        </w:numPr>
+        <w:spacing w:after="60"/>
+        <w:rPr>
+          <w:rFonts w:ascii="Palatino" w:hAnsi="Palatino" w:cs="Courier New"/>
+          <w:color w:val="auto"/>
+          <w:sz w:val="20"/>
+        </w:rPr>
+      </w:pPr>
+      <w:r>
+        <w:rPr>
+          <w:rFonts w:ascii="Palatino" w:hAnsi="Palatino" w:cs="Courier New"/>
+          <w:color w:val="auto"/>
+          <w:sz w:val="20"/>
+        </w:rPr>
+        <w:t>Software Development and Object Oriented Programming in C++</w:t>
+      </w:r>
+    </w:p>
+    <w:p>
+      <w:pPr>
+        <w:pStyle w:val="Body"/>
+        <w:spacing w:after="60"/>
+        <w:rPr>
+          <w:rFonts w:ascii="Palatino" w:hAnsi="Palatino" w:cs="Courier New"/>
+          <w:color w:val="auto"/>
+          <w:sz w:val="20"/>
+        </w:rPr>
+        <w:sectPr>
+          <w:type w:val="continuous"/>
+          <w:pgSz w:w="12240" w:h="15840" w:code="1"/>
+          <w:pgMar w:top="720" w:right="720" w:bottom="720" w:left="720" w:header="360" w:footer="360" w:gutter="0"/>
+          <w:cols w:num="2" w:space="720"/>
+          <w:docGrid w:linePitch="360"/>
+        </w:sectPr>
+      </w:pPr>
+    </w:p>
+    <w:p>
+      <w:pPr>
+        <w:rPr>
+          <w:lang w:eastAsia="en-US"/>
+        </w:rPr>
+      </w:pPr>
+    </w:p>
+    <w:p>
+      <w:pPr>
+        <w:tabs>
+          <w:tab w:val="left" w:pos="360"/>
+          <w:tab w:val="left" w:pos="880"/>
+        </w:tabs>
+        <w:rPr>
+          <w:rFonts w:ascii="Palatino" w:eastAsia="ヒラギノ角ゴ Pro W3" w:hAnsi="Palatino"/>
+          <w:sz w:val="20"/>
+        </w:rPr>
+      </w:pPr>
     </w:p>
     <w:sectPr>
+      <w:footerReference w:type="default" r:id="rId12"/>
       <w:type w:val="continuous"/>
       <w:pgSz w:w="12240" w:h="15840" w:code="1"/>
       <w:pgMar w:top="720" w:right="720" w:bottom="720" w:left="720" w:header="360" w:footer="360" w:gutter="0"/>
@@ -1502,6 +1644,16 @@
 <w:ftr xmlns:wpc="http://schemas.microsoft.com/office/word/2010/wordprocessingCanvas" xmlns:mo="http://schemas.microsoft.com/office/mac/office/2008/main" xmlns:mc="http://schemas.openxmlformats.org/markup-compatibility/2006" xmlns:mv="urn:schemas-microsoft-com:mac:vml" xmlns:o="urn:schemas-microsoft-com:office:office" xmlns:r="http://schemas.openxmlformats.org/officeDocument/2006/relationships" xmlns:m="http://schemas.openxmlformats.org/officeDocument/2006/math" xmlns:v="urn:schemas-microsoft-com:vml" xmlns:wp14="http://schemas.microsoft.com/office/word/2010/wordprocessingDrawing" xmlns:wp="http://schemas.openxmlformats.org/drawingml/2006/wordprocessingDrawing" xmlns:w10="urn:schemas-microsoft-com:office:word" xmlns:w="http://schemas.openxmlformats.org/wordprocessingml/2006/main" xmlns:w14="http://schemas.microsoft.com/office/word/2010/wordml" xmlns:wpg="http://schemas.microsoft.com/office/word/2010/wordprocessingGroup" xmlns:wpi="http://schemas.microsoft.com/office/word/2010/wordprocessingInk" xmlns:wne="http://schemas.microsoft.com/office/word/2006/wordml" xmlns:wps="http://schemas.microsoft.com/office/word/2010/wordprocessingShape" mc:Ignorable="w14 wp14">
   <w:p>
     <w:pPr>
+      <w:ind w:left="360"/>
+      <w:jc w:val="center"/>
+      <w:rPr>
+        <w:sz w:val="16"/>
+        <w:szCs w:val="16"/>
+      </w:rPr>
+    </w:pPr>
+  </w:p>
+  <w:p>
+    <w:pPr>
       <w:pStyle w:val="Footer"/>
     </w:pPr>
   </w:p>
@@ -1512,14 +1664,14 @@
 <w:ftr xmlns:wpc="http://schemas.microsoft.com/office/word/2010/wordprocessingCanvas" xmlns:mo="http://schemas.microsoft.com/office/mac/office/2008/main" xmlns:mc="http://schemas.openxmlformats.org/markup-compatibility/2006" xmlns:mv="urn:schemas-microsoft-com:mac:vml" xmlns:o="urn:schemas-microsoft-com:office:office" xmlns:r="http://schemas.openxmlformats.org/officeDocument/2006/relationships" xmlns:m="http://schemas.openxmlformats.org/officeDocument/2006/math" xmlns:v="urn:schemas-microsoft-com:vml" xmlns:wp14="http://schemas.microsoft.com/office/word/2010/wordprocessingDrawing" xmlns:wp="http://schemas.openxmlformats.org/drawingml/2006/wordprocessingDrawing" xmlns:w10="urn:schemas-microsoft-com:office:word" xmlns:w="http://schemas.openxmlformats.org/wordprocessingml/2006/main" xmlns:w14="http://schemas.microsoft.com/office/word/2010/wordml" xmlns:wpg="http://schemas.microsoft.com/office/word/2010/wordprocessingGroup" xmlns:wpi="http://schemas.microsoft.com/office/word/2010/wordprocessingInk" xmlns:wne="http://schemas.microsoft.com/office/word/2006/wordml" xmlns:wps="http://schemas.microsoft.com/office/word/2010/wordprocessingShape" mc:Ignorable="w14 wp14">
   <w:p>
     <w:pPr>
-      <w:pStyle w:val="Footer"/>
+      <w:ind w:left="360"/>
+      <w:jc w:val="center"/>
+      <w:rPr>
+        <w:sz w:val="16"/>
+        <w:szCs w:val="16"/>
+      </w:rPr>
     </w:pPr>
   </w:p>
-</w:ftr>
-</file>
-
-<file path=word/footer3.xml><?xml version="1.0" encoding="utf-8"?>
-<w:ftr xmlns:wpc="http://schemas.microsoft.com/office/word/2010/wordprocessingCanvas" xmlns:mo="http://schemas.microsoft.com/office/mac/office/2008/main" xmlns:mc="http://schemas.openxmlformats.org/markup-compatibility/2006" xmlns:mv="urn:schemas-microsoft-com:mac:vml" xmlns:o="urn:schemas-microsoft-com:office:office" xmlns:r="http://schemas.openxmlformats.org/officeDocument/2006/relationships" xmlns:m="http://schemas.openxmlformats.org/officeDocument/2006/math" xmlns:v="urn:schemas-microsoft-com:vml" xmlns:wp14="http://schemas.microsoft.com/office/word/2010/wordprocessingDrawing" xmlns:wp="http://schemas.openxmlformats.org/drawingml/2006/wordprocessingDrawing" xmlns:w10="urn:schemas-microsoft-com:office:word" xmlns:w="http://schemas.openxmlformats.org/wordprocessingml/2006/main" xmlns:w14="http://schemas.microsoft.com/office/word/2010/wordml" xmlns:wpg="http://schemas.microsoft.com/office/word/2010/wordprocessingGroup" xmlns:wpi="http://schemas.microsoft.com/office/word/2010/wordprocessingInk" xmlns:wne="http://schemas.microsoft.com/office/word/2006/wordml" xmlns:wps="http://schemas.microsoft.com/office/word/2010/wordprocessingShape" mc:Ignorable="w14 wp14">
   <w:p>
     <w:pPr>
       <w:pStyle w:val="Footer"/>
@@ -1528,7 +1680,7 @@
 </w:ftr>
 </file>
 
-<file path=word/footer4.xml><?xml version="1.0" encoding="utf-8"?>
+<file path=word/footer3.xml><?xml version="1.0" encoding="utf-8"?>
 <w:ftr xmlns:wpc="http://schemas.microsoft.com/office/word/2010/wordprocessingCanvas" xmlns:mo="http://schemas.microsoft.com/office/mac/office/2008/main" xmlns:mc="http://schemas.openxmlformats.org/markup-compatibility/2006" xmlns:mv="urn:schemas-microsoft-com:mac:vml" xmlns:o="urn:schemas-microsoft-com:office:office" xmlns:r="http://schemas.openxmlformats.org/officeDocument/2006/relationships" xmlns:m="http://schemas.openxmlformats.org/officeDocument/2006/math" xmlns:v="urn:schemas-microsoft-com:vml" xmlns:wp14="http://schemas.microsoft.com/office/word/2010/wordprocessingDrawing" xmlns:wp="http://schemas.openxmlformats.org/drawingml/2006/wordprocessingDrawing" xmlns:w10="urn:schemas-microsoft-com:office:word" xmlns:w="http://schemas.openxmlformats.org/wordprocessingml/2006/main" xmlns:w14="http://schemas.microsoft.com/office/word/2010/wordml" xmlns:wpg="http://schemas.microsoft.com/office/word/2010/wordprocessingGroup" xmlns:wpi="http://schemas.microsoft.com/office/word/2010/wordprocessingInk" xmlns:wne="http://schemas.microsoft.com/office/word/2006/wordml" xmlns:wps="http://schemas.microsoft.com/office/word/2010/wordprocessingShape" mc:Ignorable="w14 wp14">
   <w:p>
     <w:pPr>
@@ -1565,36 +1717,6 @@
     </w:p>
   </w:footnote>
 </w:footnotes>
-</file>
-
-<file path=word/header1.xml><?xml version="1.0" encoding="utf-8"?>
-<w:hdr xmlns:wpc="http://schemas.microsoft.com/office/word/2010/wordprocessingCanvas" xmlns:mo="http://schemas.microsoft.com/office/mac/office/2008/main" xmlns:mc="http://schemas.openxmlformats.org/markup-compatibility/2006" xmlns:mv="urn:schemas-microsoft-com:mac:vml" xmlns:o="urn:schemas-microsoft-com:office:office" xmlns:r="http://schemas.openxmlformats.org/officeDocument/2006/relationships" xmlns:m="http://schemas.openxmlformats.org/officeDocument/2006/math" xmlns:v="urn:schemas-microsoft-com:vml" xmlns:wp14="http://schemas.microsoft.com/office/word/2010/wordprocessingDrawing" xmlns:wp="http://schemas.openxmlformats.org/drawingml/2006/wordprocessingDrawing" xmlns:w10="urn:schemas-microsoft-com:office:word" xmlns:w="http://schemas.openxmlformats.org/wordprocessingml/2006/main" xmlns:w14="http://schemas.microsoft.com/office/word/2010/wordml" xmlns:wpg="http://schemas.microsoft.com/office/word/2010/wordprocessingGroup" xmlns:wpi="http://schemas.microsoft.com/office/word/2010/wordprocessingInk" xmlns:wne="http://schemas.microsoft.com/office/word/2006/wordml" xmlns:wps="http://schemas.microsoft.com/office/word/2010/wordprocessingShape" mc:Ignorable="w14 wp14">
-  <w:p>
-    <w:pPr>
-      <w:pStyle w:val="Header"/>
-    </w:pPr>
-  </w:p>
-</w:hdr>
-</file>
-
-<file path=word/header2.xml><?xml version="1.0" encoding="utf-8"?>
-<w:hdr xmlns:wpc="http://schemas.microsoft.com/office/word/2010/wordprocessingCanvas" xmlns:mo="http://schemas.microsoft.com/office/mac/office/2008/main" xmlns:mc="http://schemas.openxmlformats.org/markup-compatibility/2006" xmlns:mv="urn:schemas-microsoft-com:mac:vml" xmlns:o="urn:schemas-microsoft-com:office:office" xmlns:r="http://schemas.openxmlformats.org/officeDocument/2006/relationships" xmlns:m="http://schemas.openxmlformats.org/officeDocument/2006/math" xmlns:v="urn:schemas-microsoft-com:vml" xmlns:wp14="http://schemas.microsoft.com/office/word/2010/wordprocessingDrawing" xmlns:wp="http://schemas.openxmlformats.org/drawingml/2006/wordprocessingDrawing" xmlns:w10="urn:schemas-microsoft-com:office:word" xmlns:w="http://schemas.openxmlformats.org/wordprocessingml/2006/main" xmlns:w14="http://schemas.microsoft.com/office/word/2010/wordml" xmlns:wpg="http://schemas.microsoft.com/office/word/2010/wordprocessingGroup" xmlns:wpi="http://schemas.microsoft.com/office/word/2010/wordprocessingInk" xmlns:wne="http://schemas.microsoft.com/office/word/2006/wordml" xmlns:wps="http://schemas.microsoft.com/office/word/2010/wordprocessingShape" mc:Ignorable="w14 wp14">
-  <w:p>
-    <w:pPr>
-      <w:pStyle w:val="Header"/>
-    </w:pPr>
-  </w:p>
-</w:hdr>
-</file>
-
-<file path=word/header3.xml><?xml version="1.0" encoding="utf-8"?>
-<w:hdr xmlns:wpc="http://schemas.microsoft.com/office/word/2010/wordprocessingCanvas" xmlns:mo="http://schemas.microsoft.com/office/mac/office/2008/main" xmlns:mc="http://schemas.openxmlformats.org/markup-compatibility/2006" xmlns:mv="urn:schemas-microsoft-com:mac:vml" xmlns:o="urn:schemas-microsoft-com:office:office" xmlns:r="http://schemas.openxmlformats.org/officeDocument/2006/relationships" xmlns:m="http://schemas.openxmlformats.org/officeDocument/2006/math" xmlns:v="urn:schemas-microsoft-com:vml" xmlns:wp14="http://schemas.microsoft.com/office/word/2010/wordprocessingDrawing" xmlns:wp="http://schemas.openxmlformats.org/drawingml/2006/wordprocessingDrawing" xmlns:w10="urn:schemas-microsoft-com:office:word" xmlns:w="http://schemas.openxmlformats.org/wordprocessingml/2006/main" xmlns:w14="http://schemas.microsoft.com/office/word/2010/wordml" xmlns:wpg="http://schemas.microsoft.com/office/word/2010/wordprocessingGroup" xmlns:wpi="http://schemas.microsoft.com/office/word/2010/wordprocessingInk" xmlns:wne="http://schemas.microsoft.com/office/word/2006/wordml" xmlns:wps="http://schemas.microsoft.com/office/word/2010/wordprocessingShape" mc:Ignorable="w14 wp14">
-  <w:p>
-    <w:pPr>
-      <w:pStyle w:val="Header"/>
-    </w:pPr>
-  </w:p>
-</w:hdr>
 </file>
 
 <file path=word/numbering.xml><?xml version="1.0" encoding="utf-8"?>
@@ -4153,7 +4275,6 @@
   <w:style w:type="character" w:default="1" w:styleId="DefaultParagraphFont">
     <w:name w:val="Default Paragraph Font"/>
     <w:uiPriority w:val="1"/>
-    <w:semiHidden/>
     <w:unhideWhenUsed/>
   </w:style>
   <w:style w:type="table" w:default="1" w:styleId="TableNormal">
@@ -4639,7 +4760,6 @@
   <w:style w:type="character" w:default="1" w:styleId="DefaultParagraphFont">
     <w:name w:val="Default Paragraph Font"/>
     <w:uiPriority w:val="1"/>
-    <w:semiHidden/>
     <w:unhideWhenUsed/>
   </w:style>
   <w:style w:type="table" w:default="1" w:styleId="TableNormal">

</xml_diff>